<commit_message>
Papers that are related with NLP (Attention / GPT-2) & Terms which I don't know
</commit_message>
<xml_diff>
--- a/Papers/Attention Is All You Need 정리.docx
+++ b/Papers/Attention Is All You Need 정리.docx
@@ -25,6 +25,9 @@
       <w:r>
         <w:t xml:space="preserve">: </w:t>
       </w:r>
+      <w:r>
+        <w:t>transduction models are complex. So, we introduce Transformer model.</w:t>
+      </w:r>
     </w:p>
     <w:p>
       <w:r>
@@ -46,6 +49,7 @@
       </w:r>
     </w:p>
     <w:p>
+      <w:proofErr w:type="gramStart"/>
       <w:r>
         <w:t>:</w:t>
       </w:r>
@@ -55,37 +59,61 @@
         </w:rPr>
         <w:t>.</w:t>
       </w:r>
-    </w:p>
-    <w:p>
-      <w:r>
-        <w:rPr>
-          <w:rFonts w:hint="eastAsia"/>
-        </w:rPr>
-        <w:t>관련해서</w:t>
-      </w:r>
-      <w:r>
-        <w:t xml:space="preserve"> 이런저런 접근들이 있었지 (related works)</w:t>
+      <w:proofErr w:type="gramEnd"/>
+      <w:r>
+        <w:rPr>
+          <w:rFonts w:hint="eastAsia"/>
+        </w:rPr>
+        <w:t>기존 모델의 복잡성</w:t>
+      </w:r>
+    </w:p>
+    <w:p>
+      <w:r>
+        <w:rPr>
+          <w:rFonts w:hint="eastAsia"/>
+        </w:rPr>
+        <w:t>난</w:t>
+      </w:r>
+      <w:r>
+        <w:t xml:space="preserve"> 이런 새로운 방식으로 접근해보려고 하는데 (method)</w:t>
       </w:r>
     </w:p>
     <w:p>
       <w:r>
         <w:t xml:space="preserve">: </w:t>
       </w:r>
-    </w:p>
-    <w:p>
-      <w:r>
-        <w:rPr>
-          <w:rFonts w:hint="eastAsia"/>
-        </w:rPr>
-        <w:t>난</w:t>
-      </w:r>
-      <w:r>
-        <w:t xml:space="preserve"> 이런 새로운 방식으로 접근해보려고 하는데 (method)</w:t>
-      </w:r>
-    </w:p>
-    <w:p>
-      <w:r>
-        <w:t xml:space="preserve">: </w:t>
+      <w:r>
+        <w:rPr>
+          <w:rFonts w:hint="eastAsia"/>
+        </w:rPr>
+        <w:t>T</w:t>
+      </w:r>
+      <w:r>
+        <w:t>ransformer, Attention</w:t>
+      </w:r>
+      <w:r>
+        <w:rPr>
+          <w:rFonts w:hint="eastAsia"/>
+        </w:rPr>
+        <w:t xml:space="preserve">만으로 </w:t>
+      </w:r>
+      <w:r>
+        <w:t>Encoder</w:t>
+      </w:r>
+      <w:r>
+        <w:rPr>
+          <w:rFonts w:hint="eastAsia"/>
+        </w:rPr>
+        <w:t xml:space="preserve">와 </w:t>
+      </w:r>
+      <w:r>
+        <w:t>decoder</w:t>
+      </w:r>
+      <w:r>
+        <w:rPr>
+          <w:rFonts w:hint="eastAsia"/>
+        </w:rPr>
+        <w:t>를 구성</w:t>
       </w:r>
     </w:p>
     <w:p>
@@ -96,55 +124,68 @@
         <w:t>정말</w:t>
       </w:r>
       <w:r>
-        <w:t xml:space="preserve"> 이게 잘 먹히는지 실험도 </w:t>
-      </w:r>
-      <w:proofErr w:type="spellStart"/>
-      <w:r>
-        <w:t>해봤어</w:t>
-      </w:r>
-      <w:proofErr w:type="spellEnd"/>
-      <w:r>
-        <w:t xml:space="preserve"> (experiment)</w:t>
-      </w:r>
-    </w:p>
-    <w:p>
-      <w:r>
-        <w:t xml:space="preserve">: </w:t>
-      </w:r>
-    </w:p>
-    <w:p>
-      <w:r>
-        <w:rPr>
-          <w:rFonts w:hint="eastAsia"/>
-        </w:rPr>
-        <w:t>이를</w:t>
-      </w:r>
-      <w:r>
-        <w:t xml:space="preserve"> 통해 이런 사실도 알아냈지만 한계점도 있지 (discussion)</w:t>
-      </w:r>
-    </w:p>
-    <w:p>
-      <w:r>
-        <w:t xml:space="preserve">: </w:t>
-      </w:r>
-    </w:p>
-    <w:p>
-      <w:r>
-        <w:rPr>
-          <w:rFonts w:hint="eastAsia"/>
-        </w:rPr>
-        <w:t>마지막으로</w:t>
-      </w:r>
-      <w:r>
-        <w:t xml:space="preserve"> 귀찮은 너를 위해 요약 (conclusion)</w:t>
-      </w:r>
-    </w:p>
-    <w:p>
-      <w:r>
-        <w:t xml:space="preserve">: </w:t>
+        <w:t xml:space="preserve"> 이게 잘 먹히</w:t>
       </w:r>
       <w:bookmarkStart w:id="0" w:name="_GoBack"/>
       <w:bookmarkEnd w:id="0"/>
+      <w:r>
+        <w:t xml:space="preserve">는지 실험도 </w:t>
+      </w:r>
+      <w:proofErr w:type="spellStart"/>
+      <w:r>
+        <w:t>해봤어</w:t>
+      </w:r>
+      <w:proofErr w:type="spellEnd"/>
+      <w:r>
+        <w:t xml:space="preserve"> (experiment)</w:t>
+      </w:r>
+    </w:p>
+    <w:p>
+      <w:r>
+        <w:t xml:space="preserve">: </w:t>
+      </w:r>
+      <w:r>
+        <w:t>WMT 2014 English-to-French translation task</w:t>
+      </w:r>
+    </w:p>
+    <w:p>
+      <w:r>
+        <w:rPr>
+          <w:rFonts w:hint="eastAsia"/>
+        </w:rPr>
+        <w:t>마지막으로</w:t>
+      </w:r>
+      <w:r>
+        <w:t xml:space="preserve"> 귀찮은 너를 위해 요약 (conclusion)</w:t>
+      </w:r>
+    </w:p>
+    <w:p>
+      <w:pPr>
+        <w:rPr>
+          <w:rFonts w:hint="eastAsia"/>
+        </w:rPr>
+      </w:pPr>
+      <w:r>
+        <w:t xml:space="preserve">: </w:t>
+      </w:r>
+      <w:r>
+        <w:t>Attention</w:t>
+      </w:r>
+      <w:r>
+        <w:rPr>
+          <w:rFonts w:hint="eastAsia"/>
+        </w:rPr>
+        <w:t xml:space="preserve"> 모델을 전적으로 활용한 T</w:t>
+      </w:r>
+      <w:r>
+        <w:t xml:space="preserve">ransformer </w:t>
+      </w:r>
+      <w:r>
+        <w:rPr>
+          <w:rFonts w:hint="eastAsia"/>
+        </w:rPr>
+        <w:t>모델.</w:t>
+      </w:r>
     </w:p>
     <w:sectPr>
       <w:pgSz w:w="11906" w:h="16838"/>

</xml_diff>